<commit_message>
Updated Document for Alteryx Mini Project
</commit_message>
<xml_diff>
--- a/End To End Project/Alteryx_Mini_Project.docx
+++ b/End To End Project/Alteryx_Mini_Project.docx
@@ -17,6 +17,31 @@
         </w:rPr>
         <w:t>Project Overview:</w:t>
       </w:r>
+      <w:r>
+        <w:rPr>
+          <w:b/>
+          <w:bCs/>
+        </w:rPr>
+        <w:t xml:space="preserve">  </w:t>
+      </w:r>
+    </w:p>
+    <w:p>
+      <w:pPr>
+        <w:rPr>
+          <w:b/>
+          <w:bCs/>
+        </w:rPr>
+      </w:pPr>
+      <w:hyperlink r:id="rId7" w:history="1">
+        <w:r>
+          <w:rPr>
+            <w:rStyle w:val="Hyperlink"/>
+            <w:b/>
+            <w:bCs/>
+          </w:rPr>
+          <w:t>https://github.com/anandjha90/MASTER-THE-ART-OF-EXTRACT-TRANSFORM-LOAD-WITH-ALTERYX/blob/main/End%20To%20End%20Project/Alteryx_Mini_Project.docx</w:t>
+        </w:r>
+      </w:hyperlink>
     </w:p>
     <w:p>
       <w:r>
@@ -497,6 +522,7 @@
           <w:b/>
           <w:bCs/>
         </w:rPr>
+        <w:lastRenderedPageBreak/>
         <w:t>Apply Business Rules</w:t>
       </w:r>
       <w:r>
@@ -522,7 +548,6 @@
         </w:numPr>
       </w:pPr>
       <w:r>
-        <w:lastRenderedPageBreak/>
         <w:t>Load cleaned data into Snowflake using the Output Data component.</w:t>
       </w:r>
     </w:p>
@@ -633,16 +658,59 @@
           <w:bCs/>
           <w:highlight w:val="yellow"/>
         </w:rPr>
-        <w:t xml:space="preserve">Data Files </w:t>
-      </w:r>
+        <w:t xml:space="preserve">Data </w:t>
+      </w:r>
+      <w:proofErr w:type="gramStart"/>
       <w:r>
         <w:rPr>
           <w:b/>
           <w:bCs/>
           <w:highlight w:val="yellow"/>
         </w:rPr>
+        <w:t xml:space="preserve">Files </w:t>
+      </w:r>
+      <w:r>
+        <w:rPr>
+          <w:b/>
+          <w:bCs/>
+          <w:highlight w:val="yellow"/>
+        </w:rPr>
         <w:t>:</w:t>
       </w:r>
+      <w:proofErr w:type="gramEnd"/>
+      <w:r>
+        <w:rPr>
+          <w:b/>
+          <w:bCs/>
+        </w:rPr>
+        <w:t xml:space="preserve"> </w:t>
+      </w:r>
+    </w:p>
+    <w:p>
+      <w:pPr>
+        <w:rPr>
+          <w:b/>
+          <w:bCs/>
+        </w:rPr>
+      </w:pPr>
+      <w:hyperlink r:id="rId8" w:history="1">
+        <w:r>
+          <w:rPr>
+            <w:rStyle w:val="Hyperlink"/>
+            <w:b/>
+            <w:bCs/>
+          </w:rPr>
+          <w:t>https://github.com/anandjha90/MASTER-THE-ART-OF-EXTRACT-TRANSFORM-LOAD-WITH-ALTERYX/tree/main/End%20To%20End%20Project/Project_Datasets</w:t>
+        </w:r>
+      </w:hyperlink>
+    </w:p>
+    <w:p>
+      <w:pPr>
+        <w:rPr>
+          <w:b/>
+          <w:bCs/>
+        </w:rPr>
+      </w:pPr>
     </w:p>
     <w:p>
       <w:r>
@@ -666,10 +734,10 @@
             <v:path o:extrusionok="f" gradientshapeok="t" o:connecttype="rect"/>
             <o:lock v:ext="edit" aspectratio="t"/>
           </v:shapetype>
-          <v:shape id="_x0000_i1025" type="#_x0000_t75" style="width:75.45pt;height:48.95pt" o:ole="">
-            <v:imagedata r:id="rId7" o:title=""/>
+          <v:shape id="_x0000_i1025" type="#_x0000_t75" style="width:75.35pt;height:48.55pt" o:ole="">
+            <v:imagedata r:id="rId9" o:title=""/>
           </v:shape>
-          <o:OLEObject Type="Link" ProgID="Excel.SheetMacroEnabled.12" ShapeID="_x0000_i1025" DrawAspect="Icon" r:id="rId8" UpdateMode="Always">
+          <o:OLEObject Type="Link" ProgID="Excel.SheetMacroEnabled.12" ShapeID="_x0000_i1025" DrawAspect="Icon" r:id="rId10" UpdateMode="Always">
             <o:LinkType>EnhancedMetaFile</o:LinkType>
             <o:LockedField>false</o:LockedField>
             <o:FieldCodes>\f 0</o:FieldCodes>
@@ -678,10 +746,10 @@
       </w:r>
       <w:r>
         <w:object w:dxaOrig="1504" w:dyaOrig="982" w14:anchorId="1A4C7C64">
-          <v:shape id="_x0000_i1026" type="#_x0000_t75" style="width:75.45pt;height:48.95pt" o:ole="">
-            <v:imagedata r:id="rId9" o:title=""/>
+          <v:shape id="_x0000_i1026" type="#_x0000_t75" style="width:75.35pt;height:48.55pt" o:ole="">
+            <v:imagedata r:id="rId11" o:title=""/>
           </v:shape>
-          <o:OLEObject Type="Link" ProgID="Excel.SheetMacroEnabled.12" ShapeID="_x0000_i1026" DrawAspect="Icon" r:id="rId10" UpdateMode="Always">
+          <o:OLEObject Type="Link" ProgID="Excel.SheetMacroEnabled.12" ShapeID="_x0000_i1026" DrawAspect="Icon" r:id="rId12" UpdateMode="Always">
             <o:LinkType>EnhancedMetaFile</o:LinkType>
             <o:LockedField>false</o:LockedField>
             <o:FieldCodes>\f 0</o:FieldCodes>
@@ -690,10 +758,10 @@
       </w:r>
       <w:r>
         <w:object w:dxaOrig="1504" w:dyaOrig="982" w14:anchorId="792C0FAB">
-          <v:shape id="_x0000_i1027" type="#_x0000_t75" style="width:75.45pt;height:48.95pt" o:ole="">
-            <v:imagedata r:id="rId11" o:title=""/>
+          <v:shape id="_x0000_i1027" type="#_x0000_t75" style="width:75.35pt;height:48.55pt" o:ole="">
+            <v:imagedata r:id="rId13" o:title=""/>
           </v:shape>
-          <o:OLEObject Type="Link" ProgID="Excel.SheetMacroEnabled.12" ShapeID="_x0000_i1027" DrawAspect="Icon" r:id="rId12" UpdateMode="Always">
+          <o:OLEObject Type="Link" ProgID="Excel.SheetMacroEnabled.12" ShapeID="_x0000_i1027" DrawAspect="Icon" r:id="rId14" UpdateMode="Always">
             <o:LinkType>EnhancedMetaFile</o:LinkType>
             <o:LockedField>false</o:LockedField>
             <o:FieldCodes>\f 0</o:FieldCodes>
@@ -702,10 +770,10 @@
       </w:r>
       <w:r>
         <w:object w:dxaOrig="1504" w:dyaOrig="982" w14:anchorId="5CE5360F">
-          <v:shape id="_x0000_i1028" type="#_x0000_t75" style="width:75.45pt;height:48.95pt" o:ole="">
-            <v:imagedata r:id="rId13" o:title=""/>
+          <v:shape id="_x0000_i1028" type="#_x0000_t75" style="width:75.35pt;height:48.55pt" o:ole="">
+            <v:imagedata r:id="rId15" o:title=""/>
           </v:shape>
-          <o:OLEObject Type="Link" ProgID="Excel.SheetMacroEnabled.12" ShapeID="_x0000_i1028" DrawAspect="Icon" r:id="rId14" UpdateMode="Always">
+          <o:OLEObject Type="Link" ProgID="Excel.SheetMacroEnabled.12" ShapeID="_x0000_i1028" DrawAspect="Icon" r:id="rId16" UpdateMode="Always">
             <o:LinkType>EnhancedMetaFile</o:LinkType>
             <o:LockedField>false</o:LockedField>
             <o:FieldCodes>\f 0</o:FieldCodes>
@@ -714,10 +782,10 @@
       </w:r>
       <w:r>
         <w:object w:dxaOrig="1504" w:dyaOrig="982" w14:anchorId="62C17A9C">
-          <v:shape id="_x0000_i1029" type="#_x0000_t75" style="width:75.45pt;height:48.95pt" o:ole="">
-            <v:imagedata r:id="rId15" o:title=""/>
+          <v:shape id="_x0000_i1029" type="#_x0000_t75" style="width:75.35pt;height:48.55pt" o:ole="">
+            <v:imagedata r:id="rId17" o:title=""/>
           </v:shape>
-          <o:OLEObject Type="Link" ProgID="Excel.SheetMacroEnabled.12" ShapeID="_x0000_i1029" DrawAspect="Icon" r:id="rId16" UpdateMode="Always">
+          <o:OLEObject Type="Link" ProgID="Excel.SheetMacroEnabled.12" ShapeID="_x0000_i1029" DrawAspect="Icon" r:id="rId18" UpdateMode="Always">
             <o:LinkType>EnhancedMetaFile</o:LinkType>
             <o:LockedField>false</o:LockedField>
             <o:FieldCodes>\f 0</o:FieldCodes>
@@ -726,10 +794,10 @@
       </w:r>
       <w:r>
         <w:object w:dxaOrig="1504" w:dyaOrig="982" w14:anchorId="176839CF">
-          <v:shape id="_x0000_i1030" type="#_x0000_t75" style="width:75.45pt;height:48.95pt" o:ole="">
-            <v:imagedata r:id="rId17" o:title=""/>
+          <v:shape id="_x0000_i1030" type="#_x0000_t75" style="width:75.35pt;height:48.55pt" o:ole="">
+            <v:imagedata r:id="rId19" o:title=""/>
           </v:shape>
-          <o:OLEObject Type="Link" ProgID="Excel.SheetMacroEnabled.12" ShapeID="_x0000_i1030" DrawAspect="Icon" r:id="rId18" UpdateMode="Always">
+          <o:OLEObject Type="Link" ProgID="Excel.SheetMacroEnabled.12" ShapeID="_x0000_i1030" DrawAspect="Icon" r:id="rId20" UpdateMode="Always">
             <o:LinkType>EnhancedMetaFile</o:LinkType>
             <o:LockedField>false</o:LockedField>
             <o:FieldCodes>\f 0</o:FieldCodes>
@@ -738,10 +806,10 @@
       </w:r>
       <w:r>
         <w:object w:dxaOrig="1504" w:dyaOrig="982" w14:anchorId="492604D5">
-          <v:shape id="_x0000_i1031" type="#_x0000_t75" style="width:75.45pt;height:48.95pt" o:ole="">
-            <v:imagedata r:id="rId19" o:title=""/>
+          <v:shape id="_x0000_i1031" type="#_x0000_t75" style="width:75.35pt;height:48.55pt" o:ole="">
+            <v:imagedata r:id="rId21" o:title=""/>
           </v:shape>
-          <o:OLEObject Type="Link" ProgID="Excel.SheetMacroEnabled.12" ShapeID="_x0000_i1031" DrawAspect="Icon" r:id="rId20" UpdateMode="Always">
+          <o:OLEObject Type="Link" ProgID="Excel.SheetMacroEnabled.12" ShapeID="_x0000_i1031" DrawAspect="Icon" r:id="rId22" UpdateMode="Always">
             <o:LinkType>EnhancedMetaFile</o:LinkType>
             <o:LockedField>false</o:LockedField>
             <o:FieldCodes>\f 0</o:FieldCodes>
@@ -756,15 +824,76 @@
           <w:b/>
           <w:bCs/>
           <w:color w:val="FF0000"/>
-        </w:rPr>
-      </w:pPr>
-      <w:r>
+          <w:highlight w:val="yellow"/>
+        </w:rPr>
+      </w:pPr>
+    </w:p>
+    <w:p>
+      <w:pPr>
         <w:rPr>
           <w:b/>
           <w:bCs/>
           <w:color w:val="FF0000"/>
           <w:highlight w:val="yellow"/>
         </w:rPr>
+      </w:pPr>
+    </w:p>
+    <w:p>
+      <w:pPr>
+        <w:rPr>
+          <w:b/>
+          <w:bCs/>
+          <w:color w:val="FF0000"/>
+          <w:highlight w:val="yellow"/>
+        </w:rPr>
+      </w:pPr>
+    </w:p>
+    <w:p>
+      <w:pPr>
+        <w:rPr>
+          <w:b/>
+          <w:bCs/>
+          <w:color w:val="FF0000"/>
+          <w:highlight w:val="yellow"/>
+        </w:rPr>
+      </w:pPr>
+    </w:p>
+    <w:p>
+      <w:pPr>
+        <w:rPr>
+          <w:b/>
+          <w:bCs/>
+          <w:color w:val="FF0000"/>
+          <w:highlight w:val="yellow"/>
+        </w:rPr>
+      </w:pPr>
+    </w:p>
+    <w:p>
+      <w:pPr>
+        <w:rPr>
+          <w:b/>
+          <w:bCs/>
+          <w:color w:val="FF0000"/>
+          <w:highlight w:val="yellow"/>
+        </w:rPr>
+      </w:pPr>
+    </w:p>
+    <w:p>
+      <w:pPr>
+        <w:rPr>
+          <w:b/>
+          <w:bCs/>
+          <w:color w:val="FF0000"/>
+        </w:rPr>
+      </w:pPr>
+      <w:r>
+        <w:rPr>
+          <w:b/>
+          <w:bCs/>
+          <w:color w:val="FF0000"/>
+          <w:highlight w:val="yellow"/>
+        </w:rPr>
+        <w:lastRenderedPageBreak/>
         <w:t>Step-by-Step Implementation:</w:t>
       </w:r>
     </w:p>
@@ -867,11 +996,16 @@
       <w:r>
         <w:t xml:space="preserve"> details (ID, </w:t>
       </w:r>
+      <w:proofErr w:type="spellStart"/>
       <w:r>
         <w:t>Rest_</w:t>
       </w:r>
       <w:r>
-        <w:t>Name, Address, State Code)</w:t>
+        <w:t>Name</w:t>
+      </w:r>
+      <w:proofErr w:type="spellEnd"/>
+      <w:r>
+        <w:t>, Address, State Code)</w:t>
       </w:r>
     </w:p>
     <w:p>
@@ -925,7 +1059,15 @@
         <w:t>transactions.csv</w:t>
       </w:r>
       <w:r>
-        <w:t xml:space="preserve"> – Order transactions (Txn ID, Customer ID, Restaurant ID, Amount, Date, Payment Mode, Coupon Used)</w:t>
+        <w:t xml:space="preserve"> – Order transactions (</w:t>
+      </w:r>
+      <w:proofErr w:type="spellStart"/>
+      <w:r>
+        <w:t>Txn</w:t>
+      </w:r>
+      <w:proofErr w:type="spellEnd"/>
+      <w:r>
+        <w:t xml:space="preserve"> ID, Customer ID, Restaurant ID, Amount, Date, Payment Mode, Coupon Used)</w:t>
       </w:r>
     </w:p>
     <w:p/>
@@ -940,66 +1082,740 @@
         <w:rPr>
           <w:rFonts w:ascii="Segoe UI Emoji" w:hAnsi="Segoe UI Emoji" w:cs="Segoe UI Emoji"/>
         </w:rPr>
+        <w:t>📌</w:t>
+      </w:r>
+      <w:r>
+        <w:t xml:space="preserve"> </w:t>
+      </w:r>
+      <w:r>
+        <w:rPr>
+          <w:b/>
+          <w:bCs/>
+        </w:rPr>
+        <w:t>Relationships for the following tables:</w:t>
+      </w:r>
+      <w:r>
+        <w:rPr>
+          <w:b/>
+          <w:bCs/>
+        </w:rPr>
+        <w:br/>
+      </w:r>
+      <w:proofErr w:type="spellStart"/>
+      <w:r>
+        <w:rPr>
+          <w:b/>
+          <w:bCs/>
+        </w:rPr>
+        <w:t>State_Code</w:t>
+      </w:r>
+      <w:proofErr w:type="spellEnd"/>
+      <w:r>
+        <w:t xml:space="preserve"> is present in </w:t>
+      </w:r>
+      <w:r>
+        <w:rPr>
+          <w:b/>
+          <w:bCs/>
+        </w:rPr>
+        <w:t>Customers</w:t>
+      </w:r>
+      <w:r>
+        <w:t xml:space="preserve">, </w:t>
+      </w:r>
+      <w:r>
+        <w:rPr>
+          <w:b/>
+          <w:bCs/>
+        </w:rPr>
+        <w:t>Restaurants</w:t>
+      </w:r>
+      <w:r>
+        <w:t xml:space="preserve">, and </w:t>
+      </w:r>
+      <w:r>
+        <w:rPr>
+          <w:b/>
+          <w:bCs/>
+        </w:rPr>
+        <w:t>States</w:t>
+      </w:r>
+      <w:r>
+        <w:t xml:space="preserve"> for state-level analysis.</w:t>
+      </w:r>
+    </w:p>
+    <w:p>
+      <w:proofErr w:type="spellStart"/>
+      <w:r>
+        <w:rPr>
+          <w:b/>
+          <w:bCs/>
+        </w:rPr>
+        <w:t>Customer_ID</w:t>
+      </w:r>
+      <w:proofErr w:type="spellEnd"/>
+      <w:r>
+        <w:t xml:space="preserve"> in </w:t>
+      </w:r>
+      <w:r>
+        <w:rPr>
+          <w:b/>
+          <w:bCs/>
+        </w:rPr>
+        <w:t>Transactions</w:t>
+      </w:r>
+      <w:r>
+        <w:t xml:space="preserve"> links to </w:t>
+      </w:r>
+      <w:r>
+        <w:rPr>
+          <w:b/>
+          <w:bCs/>
+        </w:rPr>
+        <w:t>Customers</w:t>
+      </w:r>
+      <w:r>
+        <w:t>.</w:t>
+      </w:r>
+    </w:p>
+    <w:p>
+      <w:proofErr w:type="spellStart"/>
+      <w:r>
+        <w:rPr>
+          <w:b/>
+          <w:bCs/>
+        </w:rPr>
+        <w:t>Restaurant_ID</w:t>
+      </w:r>
+      <w:proofErr w:type="spellEnd"/>
+      <w:r>
+        <w:t xml:space="preserve"> in </w:t>
+      </w:r>
+      <w:r>
+        <w:rPr>
+          <w:b/>
+          <w:bCs/>
+        </w:rPr>
+        <w:t>Transactions</w:t>
+      </w:r>
+      <w:r>
+        <w:t xml:space="preserve"> links to </w:t>
+      </w:r>
+      <w:r>
+        <w:rPr>
+          <w:b/>
+          <w:bCs/>
+        </w:rPr>
+        <w:t>Restaurants</w:t>
+      </w:r>
+      <w:r>
+        <w:t>.</w:t>
+      </w:r>
+    </w:p>
+    <w:p>
+      <w:proofErr w:type="spellStart"/>
+      <w:r>
+        <w:rPr>
+          <w:b/>
+          <w:bCs/>
+        </w:rPr>
+        <w:t>Coupon_Used</w:t>
+      </w:r>
+      <w:proofErr w:type="spellEnd"/>
+      <w:r>
+        <w:t xml:space="preserve"> in </w:t>
+      </w:r>
+      <w:r>
+        <w:rPr>
+          <w:b/>
+          <w:bCs/>
+        </w:rPr>
+        <w:t>Transactions</w:t>
+      </w:r>
+      <w:r>
+        <w:t xml:space="preserve"> can be matched with </w:t>
+      </w:r>
+      <w:proofErr w:type="spellStart"/>
+      <w:r>
+        <w:rPr>
+          <w:b/>
+          <w:bCs/>
+        </w:rPr>
+        <w:t>Coupon_Code</w:t>
+      </w:r>
+      <w:proofErr w:type="spellEnd"/>
+      <w:r>
+        <w:t xml:space="preserve"> in </w:t>
+      </w:r>
+      <w:r>
+        <w:rPr>
+          <w:b/>
+          <w:bCs/>
+        </w:rPr>
+        <w:t>Coupons</w:t>
+      </w:r>
+      <w:r>
+        <w:t>.</w:t>
+      </w:r>
+    </w:p>
+    <w:p/>
+    <w:p>
+      <w:pPr>
+        <w:rPr>
+          <w:b/>
+          <w:bCs/>
+        </w:rPr>
+      </w:pPr>
+      <w:r>
+        <w:rPr>
+          <w:rFonts w:ascii="Segoe UI Emoji" w:hAnsi="Segoe UI Emoji" w:cs="Segoe UI Emoji"/>
+          <w:b/>
+          <w:bCs/>
+        </w:rPr>
+        <w:t>📌</w:t>
+      </w:r>
+      <w:r>
+        <w:rPr>
+          <w:b/>
+          <w:bCs/>
+        </w:rPr>
+        <w:t xml:space="preserve">DDL </w:t>
+      </w:r>
+      <w:proofErr w:type="gramStart"/>
+      <w:r>
+        <w:rPr>
+          <w:b/>
+          <w:bCs/>
+        </w:rPr>
+        <w:t>Scripts</w:t>
+      </w:r>
+      <w:r>
+        <w:rPr>
+          <w:b/>
+          <w:bCs/>
+        </w:rPr>
+        <w:t xml:space="preserve"> :</w:t>
+      </w:r>
+      <w:proofErr w:type="gramEnd"/>
+      <w:r>
+        <w:rPr>
+          <w:b/>
+          <w:bCs/>
+        </w:rPr>
+        <w:t xml:space="preserve"> </w:t>
+      </w:r>
+    </w:p>
+    <w:p>
+      <w:pPr>
+        <w:spacing w:before="100" w:beforeAutospacing="1" w:after="100" w:afterAutospacing="1" w:line="240" w:lineRule="auto"/>
+        <w:rPr>
+          <w:b/>
+          <w:bCs/>
+        </w:rPr>
+      </w:pPr>
+      <w:r>
+        <w:rPr>
+          <w:rFonts w:ascii="Times New Roman" w:eastAsia="Times New Roman" w:hAnsi="Times New Roman" w:cs="Times New Roman"/>
+          <w:b/>
+          <w:bCs/>
+          <w:kern w:val="0"/>
+          <w:lang w:eastAsia="en-IN"/>
+          <w14:ligatures w14:val="none"/>
+        </w:rPr>
+        <w:t xml:space="preserve"> </w:t>
+      </w:r>
+      <w:r>
+        <w:rPr>
+          <w:b/>
+          <w:bCs/>
+          <w:highlight w:val="yellow"/>
+        </w:rPr>
+        <w:t>-- Customers Table</w:t>
+      </w:r>
+    </w:p>
+    <w:p>
+      <w:pPr>
+        <w:spacing w:before="100" w:beforeAutospacing="1" w:after="100" w:afterAutospacing="1" w:line="240" w:lineRule="auto"/>
+      </w:pPr>
+      <w:r>
+        <w:t xml:space="preserve">CREATE TABLE </w:t>
+      </w:r>
+      <w:r>
+        <w:rPr>
+          <w:b/>
+          <w:bCs/>
+        </w:rPr>
+        <w:t>Customers</w:t>
+      </w:r>
+      <w:r>
+        <w:t xml:space="preserve"> (</w:t>
+      </w:r>
+    </w:p>
+    <w:p>
+      <w:pPr>
+        <w:spacing w:before="100" w:beforeAutospacing="1" w:after="100" w:afterAutospacing="1" w:line="240" w:lineRule="auto"/>
+      </w:pPr>
+      <w:r>
+        <w:t xml:space="preserve">    </w:t>
+      </w:r>
+      <w:proofErr w:type="spellStart"/>
+      <w:r>
+        <w:t>Customer_ID</w:t>
+      </w:r>
+      <w:proofErr w:type="spellEnd"/>
+      <w:r>
+        <w:t xml:space="preserve"> STRING PRIMARY KEY,</w:t>
+      </w:r>
+    </w:p>
+    <w:p>
+      <w:pPr>
+        <w:spacing w:before="100" w:beforeAutospacing="1" w:after="100" w:afterAutospacing="1" w:line="240" w:lineRule="auto"/>
+      </w:pPr>
+      <w:r>
+        <w:t xml:space="preserve">    Name STRING,</w:t>
+      </w:r>
+    </w:p>
+    <w:p>
+      <w:pPr>
+        <w:spacing w:before="100" w:beforeAutospacing="1" w:after="100" w:afterAutospacing="1" w:line="240" w:lineRule="auto"/>
+      </w:pPr>
+      <w:r>
+        <w:t xml:space="preserve">    Phone STRING,</w:t>
+      </w:r>
+    </w:p>
+    <w:p>
+      <w:pPr>
+        <w:spacing w:before="100" w:beforeAutospacing="1" w:after="100" w:afterAutospacing="1" w:line="240" w:lineRule="auto"/>
+      </w:pPr>
+      <w:r>
+        <w:t xml:space="preserve">    Email STRING,</w:t>
+      </w:r>
+    </w:p>
+    <w:p>
+      <w:pPr>
+        <w:spacing w:before="100" w:beforeAutospacing="1" w:after="100" w:afterAutospacing="1" w:line="240" w:lineRule="auto"/>
+      </w:pPr>
+      <w:r>
+        <w:t xml:space="preserve">    Address STRING,</w:t>
+      </w:r>
+    </w:p>
+    <w:p>
+      <w:pPr>
+        <w:spacing w:before="100" w:beforeAutospacing="1" w:after="100" w:afterAutospacing="1" w:line="240" w:lineRule="auto"/>
+      </w:pPr>
+      <w:r>
+        <w:t xml:space="preserve">    </w:t>
+      </w:r>
+      <w:proofErr w:type="spellStart"/>
+      <w:r>
+        <w:t>State_Code</w:t>
+      </w:r>
+      <w:proofErr w:type="spellEnd"/>
+      <w:r>
+        <w:t xml:space="preserve"> STRING REFERENCES </w:t>
+      </w:r>
+      <w:proofErr w:type="gramStart"/>
+      <w:r>
+        <w:t>States(</w:t>
+      </w:r>
+      <w:proofErr w:type="spellStart"/>
+      <w:proofErr w:type="gramEnd"/>
+      <w:r>
+        <w:t>State_Code</w:t>
+      </w:r>
+      <w:proofErr w:type="spellEnd"/>
+      <w:r>
+        <w:t>)</w:t>
+      </w:r>
+    </w:p>
+    <w:p>
+      <w:pPr>
+        <w:spacing w:before="100" w:beforeAutospacing="1" w:after="100" w:afterAutospacing="1" w:line="240" w:lineRule="auto"/>
+      </w:pPr>
+      <w:r>
         <w:lastRenderedPageBreak/>
-        <w:t>📌</w:t>
-      </w:r>
-      <w:r>
-        <w:t xml:space="preserve"> </w:t>
-      </w:r>
-      <w:r>
-        <w:rPr>
-          <w:b/>
-          <w:bCs/>
-        </w:rPr>
-        <w:t xml:space="preserve">Relationships </w:t>
-      </w:r>
-      <w:r>
-        <w:rPr>
-          <w:b/>
-          <w:bCs/>
-        </w:rPr>
-        <w:t>for the following tables:</w:t>
-      </w:r>
-      <w:r>
-        <w:rPr>
-          <w:b/>
-          <w:bCs/>
-        </w:rPr>
-        <w:br/>
-      </w:r>
-      <w:r>
-        <w:rPr>
-          <w:b/>
-          <w:bCs/>
-        </w:rPr>
-        <w:t>State</w:t>
-      </w:r>
-      <w:r>
-        <w:rPr>
-          <w:b/>
-          <w:bCs/>
-        </w:rPr>
-        <w:t>_</w:t>
-      </w:r>
-      <w:r>
-        <w:rPr>
-          <w:b/>
-          <w:bCs/>
-        </w:rPr>
-        <w:t>Code</w:t>
-      </w:r>
-      <w:r>
-        <w:t xml:space="preserve"> is present in </w:t>
-      </w:r>
-      <w:r>
-        <w:rPr>
-          <w:b/>
-          <w:bCs/>
-        </w:rPr>
-        <w:t>Customers</w:t>
-      </w:r>
-      <w:r>
-        <w:t xml:space="preserve">, </w:t>
+        <w:t>);</w:t>
+      </w:r>
+    </w:p>
+    <w:p>
+      <w:pPr>
+        <w:spacing w:before="100" w:beforeAutospacing="1" w:after="100" w:afterAutospacing="1" w:line="240" w:lineRule="auto"/>
+        <w:rPr>
+          <w:b/>
+          <w:bCs/>
+        </w:rPr>
+      </w:pPr>
+      <w:r>
+        <w:rPr>
+          <w:b/>
+          <w:bCs/>
+          <w:highlight w:val="yellow"/>
+        </w:rPr>
+        <w:t>-- Transactions Table</w:t>
+      </w:r>
+    </w:p>
+    <w:p>
+      <w:pPr>
+        <w:spacing w:before="100" w:beforeAutospacing="1" w:after="100" w:afterAutospacing="1" w:line="240" w:lineRule="auto"/>
+      </w:pPr>
+      <w:r>
+        <w:t xml:space="preserve">CREATE TABLE </w:t>
+      </w:r>
+      <w:r>
+        <w:rPr>
+          <w:b/>
+          <w:bCs/>
+        </w:rPr>
+        <w:t>Transactions</w:t>
+      </w:r>
+      <w:r>
+        <w:t xml:space="preserve"> (</w:t>
+      </w:r>
+    </w:p>
+    <w:p>
+      <w:pPr>
+        <w:spacing w:before="100" w:beforeAutospacing="1" w:after="100" w:afterAutospacing="1" w:line="240" w:lineRule="auto"/>
+      </w:pPr>
+      <w:r>
+        <w:t xml:space="preserve">    </w:t>
+      </w:r>
+      <w:proofErr w:type="spellStart"/>
+      <w:r>
+        <w:t>Transaction_ID</w:t>
+      </w:r>
+      <w:proofErr w:type="spellEnd"/>
+      <w:r>
+        <w:t xml:space="preserve"> STRING PRIMARY KEY,</w:t>
+      </w:r>
+    </w:p>
+    <w:p>
+      <w:pPr>
+        <w:spacing w:before="100" w:beforeAutospacing="1" w:after="100" w:afterAutospacing="1" w:line="240" w:lineRule="auto"/>
+      </w:pPr>
+      <w:r>
+        <w:t xml:space="preserve">    </w:t>
+      </w:r>
+      <w:proofErr w:type="spellStart"/>
+      <w:r>
+        <w:t>Customer_ID</w:t>
+      </w:r>
+      <w:proofErr w:type="spellEnd"/>
+      <w:r>
+        <w:t xml:space="preserve"> STRING REFERENCES </w:t>
+      </w:r>
+      <w:proofErr w:type="gramStart"/>
+      <w:r>
+        <w:t>Customers(</w:t>
+      </w:r>
+      <w:proofErr w:type="spellStart"/>
+      <w:proofErr w:type="gramEnd"/>
+      <w:r>
+        <w:t>Customer_ID</w:t>
+      </w:r>
+      <w:proofErr w:type="spellEnd"/>
+      <w:r>
+        <w:t>),</w:t>
+      </w:r>
+    </w:p>
+    <w:p>
+      <w:pPr>
+        <w:spacing w:before="100" w:beforeAutospacing="1" w:after="100" w:afterAutospacing="1" w:line="240" w:lineRule="auto"/>
+      </w:pPr>
+      <w:r>
+        <w:t xml:space="preserve">    </w:t>
+      </w:r>
+      <w:proofErr w:type="spellStart"/>
+      <w:r>
+        <w:t>Restaurant_ID</w:t>
+      </w:r>
+      <w:proofErr w:type="spellEnd"/>
+      <w:r>
+        <w:t xml:space="preserve"> STRING REFERENCES </w:t>
+      </w:r>
+      <w:proofErr w:type="gramStart"/>
+      <w:r>
+        <w:t>Restaurants(</w:t>
+      </w:r>
+      <w:proofErr w:type="spellStart"/>
+      <w:proofErr w:type="gramEnd"/>
+      <w:r>
+        <w:t>Restaurant_ID</w:t>
+      </w:r>
+      <w:proofErr w:type="spellEnd"/>
+      <w:r>
+        <w:t>),</w:t>
+      </w:r>
+    </w:p>
+    <w:p>
+      <w:pPr>
+        <w:spacing w:before="100" w:beforeAutospacing="1" w:after="100" w:afterAutospacing="1" w:line="240" w:lineRule="auto"/>
+      </w:pPr>
+      <w:r>
+        <w:t xml:space="preserve">    Amount FLOAT,</w:t>
+      </w:r>
+    </w:p>
+    <w:p>
+      <w:pPr>
+        <w:spacing w:before="100" w:beforeAutospacing="1" w:after="100" w:afterAutospacing="1" w:line="240" w:lineRule="auto"/>
+      </w:pPr>
+      <w:r>
+        <w:t xml:space="preserve">    Date </w:t>
+      </w:r>
+      <w:proofErr w:type="spellStart"/>
+      <w:r>
+        <w:t>DATE</w:t>
+      </w:r>
+      <w:proofErr w:type="spellEnd"/>
+      <w:r>
+        <w:t>,</w:t>
+      </w:r>
+    </w:p>
+    <w:p>
+      <w:pPr>
+        <w:spacing w:before="100" w:beforeAutospacing="1" w:after="100" w:afterAutospacing="1" w:line="240" w:lineRule="auto"/>
+      </w:pPr>
+      <w:r>
+        <w:t xml:space="preserve">    </w:t>
+      </w:r>
+      <w:proofErr w:type="spellStart"/>
+      <w:r>
+        <w:t>Payment_Mode</w:t>
+      </w:r>
+      <w:proofErr w:type="spellEnd"/>
+      <w:r>
+        <w:t xml:space="preserve"> STRING,</w:t>
+      </w:r>
+    </w:p>
+    <w:p>
+      <w:pPr>
+        <w:spacing w:before="100" w:beforeAutospacing="1" w:after="100" w:afterAutospacing="1" w:line="240" w:lineRule="auto"/>
+      </w:pPr>
+      <w:r>
+        <w:t xml:space="preserve">    </w:t>
+      </w:r>
+      <w:proofErr w:type="spellStart"/>
+      <w:r>
+        <w:t>Coupon_Used</w:t>
+      </w:r>
+      <w:proofErr w:type="spellEnd"/>
+      <w:r>
+        <w:t xml:space="preserve"> STRING REFERENCES </w:t>
+      </w:r>
+      <w:proofErr w:type="gramStart"/>
+      <w:r>
+        <w:t>Coupons(</w:t>
+      </w:r>
+      <w:proofErr w:type="spellStart"/>
+      <w:proofErr w:type="gramEnd"/>
+      <w:r>
+        <w:t>Coupon_Code</w:t>
+      </w:r>
+      <w:proofErr w:type="spellEnd"/>
+      <w:r>
+        <w:t>)</w:t>
+      </w:r>
+    </w:p>
+    <w:p>
+      <w:pPr>
+        <w:spacing w:before="100" w:beforeAutospacing="1" w:after="100" w:afterAutospacing="1" w:line="240" w:lineRule="auto"/>
+      </w:pPr>
+      <w:r>
+        <w:t>);</w:t>
+      </w:r>
+    </w:p>
+    <w:p>
+      <w:pPr>
+        <w:spacing w:before="100" w:beforeAutospacing="1" w:after="100" w:afterAutospacing="1" w:line="240" w:lineRule="auto"/>
+        <w:rPr>
+          <w:b/>
+          <w:bCs/>
+        </w:rPr>
+      </w:pPr>
+      <w:r>
+        <w:rPr>
+          <w:b/>
+          <w:bCs/>
+          <w:highlight w:val="yellow"/>
+        </w:rPr>
+        <w:t>-- Coupons Table</w:t>
+      </w:r>
+    </w:p>
+    <w:p>
+      <w:pPr>
+        <w:spacing w:before="100" w:beforeAutospacing="1" w:after="100" w:afterAutospacing="1" w:line="240" w:lineRule="auto"/>
+      </w:pPr>
+      <w:r>
+        <w:t xml:space="preserve">CREATE TABLE </w:t>
+      </w:r>
+      <w:r>
+        <w:rPr>
+          <w:b/>
+          <w:bCs/>
+        </w:rPr>
+        <w:t>Coupons</w:t>
+      </w:r>
+      <w:r>
+        <w:t xml:space="preserve"> (</w:t>
+      </w:r>
+    </w:p>
+    <w:p>
+      <w:pPr>
+        <w:spacing w:before="100" w:beforeAutospacing="1" w:after="100" w:afterAutospacing="1" w:line="240" w:lineRule="auto"/>
+      </w:pPr>
+      <w:r>
+        <w:t xml:space="preserve">    </w:t>
+      </w:r>
+      <w:proofErr w:type="spellStart"/>
+      <w:r>
+        <w:t>Coupon_Code</w:t>
+      </w:r>
+      <w:proofErr w:type="spellEnd"/>
+      <w:r>
+        <w:t xml:space="preserve"> STRING PRIMARY KEY,</w:t>
+      </w:r>
+    </w:p>
+    <w:p>
+      <w:pPr>
+        <w:spacing w:before="100" w:beforeAutospacing="1" w:after="100" w:afterAutospacing="1" w:line="240" w:lineRule="auto"/>
+      </w:pPr>
+      <w:r>
+        <w:t xml:space="preserve">    </w:t>
+      </w:r>
+      <w:proofErr w:type="spellStart"/>
+      <w:r>
+        <w:t>Discount_Percentage</w:t>
+      </w:r>
+      <w:proofErr w:type="spellEnd"/>
+      <w:r>
+        <w:t xml:space="preserve"> STRING,</w:t>
+      </w:r>
+    </w:p>
+    <w:p>
+      <w:pPr>
+        <w:spacing w:before="100" w:beforeAutospacing="1" w:after="100" w:afterAutospacing="1" w:line="240" w:lineRule="auto"/>
+      </w:pPr>
+      <w:r>
+        <w:t xml:space="preserve">    Validity DATE,</w:t>
+      </w:r>
+    </w:p>
+    <w:p>
+      <w:pPr>
+        <w:spacing w:before="100" w:beforeAutospacing="1" w:after="100" w:afterAutospacing="1" w:line="240" w:lineRule="auto"/>
+      </w:pPr>
+      <w:r>
+        <w:t xml:space="preserve">    </w:t>
+      </w:r>
+      <w:proofErr w:type="spellStart"/>
+      <w:r>
+        <w:t>Usage_Count</w:t>
+      </w:r>
+      <w:proofErr w:type="spellEnd"/>
+      <w:r>
+        <w:t xml:space="preserve"> INT</w:t>
+      </w:r>
+    </w:p>
+    <w:p>
+      <w:pPr>
+        <w:spacing w:before="100" w:beforeAutospacing="1" w:after="100" w:afterAutospacing="1" w:line="240" w:lineRule="auto"/>
+      </w:pPr>
+      <w:r>
+        <w:t>);</w:t>
+      </w:r>
+    </w:p>
+    <w:p>
+      <w:pPr>
+        <w:spacing w:before="100" w:beforeAutospacing="1" w:after="100" w:afterAutospacing="1" w:line="240" w:lineRule="auto"/>
+      </w:pPr>
+    </w:p>
+    <w:p>
+      <w:pPr>
+        <w:spacing w:before="100" w:beforeAutospacing="1" w:after="100" w:afterAutospacing="1" w:line="240" w:lineRule="auto"/>
+        <w:rPr>
+          <w:b/>
+          <w:bCs/>
+        </w:rPr>
+      </w:pPr>
+      <w:r>
+        <w:rPr>
+          <w:b/>
+          <w:bCs/>
+          <w:highlight w:val="yellow"/>
+        </w:rPr>
+        <w:t>-- States Table</w:t>
+      </w:r>
+    </w:p>
+    <w:p>
+      <w:pPr>
+        <w:spacing w:before="100" w:beforeAutospacing="1" w:after="100" w:afterAutospacing="1" w:line="240" w:lineRule="auto"/>
+      </w:pPr>
+      <w:r>
+        <w:t>CREATE TABLE States (</w:t>
+      </w:r>
+    </w:p>
+    <w:p>
+      <w:pPr>
+        <w:spacing w:before="100" w:beforeAutospacing="1" w:after="100" w:afterAutospacing="1" w:line="240" w:lineRule="auto"/>
+      </w:pPr>
+      <w:r>
+        <w:t xml:space="preserve">    </w:t>
+      </w:r>
+      <w:proofErr w:type="spellStart"/>
+      <w:r>
+        <w:t>State_Code</w:t>
+      </w:r>
+      <w:proofErr w:type="spellEnd"/>
+      <w:r>
+        <w:t xml:space="preserve"> STRING PRIMARY KEY,</w:t>
+      </w:r>
+    </w:p>
+    <w:p>
+      <w:pPr>
+        <w:spacing w:before="100" w:beforeAutospacing="1" w:after="100" w:afterAutospacing="1" w:line="240" w:lineRule="auto"/>
+      </w:pPr>
+      <w:r>
+        <w:t xml:space="preserve">    </w:t>
+      </w:r>
+      <w:proofErr w:type="spellStart"/>
+      <w:r>
+        <w:t>State_Name</w:t>
+      </w:r>
+      <w:proofErr w:type="spellEnd"/>
+      <w:r>
+        <w:t xml:space="preserve"> STRING</w:t>
+      </w:r>
+    </w:p>
+    <w:p>
+      <w:pPr>
+        <w:spacing w:before="100" w:beforeAutospacing="1" w:after="100" w:afterAutospacing="1" w:line="240" w:lineRule="auto"/>
+      </w:pPr>
+      <w:r>
+        <w:t>);</w:t>
+      </w:r>
+    </w:p>
+    <w:p>
+      <w:pPr>
+        <w:spacing w:before="100" w:beforeAutospacing="1" w:after="100" w:afterAutospacing="1" w:line="240" w:lineRule="auto"/>
+        <w:rPr>
+          <w:b/>
+          <w:bCs/>
+        </w:rPr>
+      </w:pPr>
+      <w:r>
+        <w:rPr>
+          <w:b/>
+          <w:bCs/>
+          <w:highlight w:val="yellow"/>
+        </w:rPr>
+        <w:lastRenderedPageBreak/>
+        <w:t>-- Restaurants Table</w:t>
+      </w:r>
+    </w:p>
+    <w:p>
+      <w:pPr>
+        <w:spacing w:before="100" w:beforeAutospacing="1" w:after="100" w:afterAutospacing="1" w:line="240" w:lineRule="auto"/>
+      </w:pPr>
+      <w:r>
+        <w:t xml:space="preserve">CREATE TABLE </w:t>
       </w:r>
       <w:r>
         <w:rPr>
@@ -1009,594 +1825,91 @@
         <w:t>Restaurants</w:t>
       </w:r>
       <w:r>
-        <w:t xml:space="preserve">, and </w:t>
-      </w:r>
-      <w:r>
-        <w:rPr>
-          <w:b/>
-          <w:bCs/>
-        </w:rPr>
-        <w:t>States</w:t>
-      </w:r>
-      <w:r>
-        <w:t xml:space="preserve"> for state-level analysis.</w:t>
-      </w:r>
-    </w:p>
-    <w:p>
-      <w:r>
-        <w:rPr>
-          <w:b/>
-          <w:bCs/>
-        </w:rPr>
-        <w:t>Customer_ID</w:t>
-      </w:r>
-      <w:r>
-        <w:t xml:space="preserve"> in </w:t>
-      </w:r>
-      <w:r>
-        <w:rPr>
-          <w:b/>
-          <w:bCs/>
-        </w:rPr>
-        <w:t>Transactions</w:t>
-      </w:r>
-      <w:r>
-        <w:t xml:space="preserve"> links to </w:t>
-      </w:r>
-      <w:r>
-        <w:rPr>
-          <w:b/>
-          <w:bCs/>
-        </w:rPr>
-        <w:t>Customers</w:t>
-      </w:r>
-      <w:r>
-        <w:t>.</w:t>
-      </w:r>
-    </w:p>
-    <w:p>
-      <w:r>
-        <w:rPr>
-          <w:b/>
-          <w:bCs/>
-        </w:rPr>
+        <w:t xml:space="preserve"> (</w:t>
+      </w:r>
+    </w:p>
+    <w:p>
+      <w:pPr>
+        <w:spacing w:before="100" w:beforeAutospacing="1" w:after="100" w:afterAutospacing="1" w:line="240" w:lineRule="auto"/>
+      </w:pPr>
+      <w:r>
+        <w:t xml:space="preserve">    </w:t>
+      </w:r>
+      <w:proofErr w:type="spellStart"/>
+      <w:r>
         <w:t>Restaurant_ID</w:t>
       </w:r>
-      <w:r>
-        <w:t xml:space="preserve"> in </w:t>
-      </w:r>
-      <w:r>
-        <w:rPr>
-          <w:b/>
-          <w:bCs/>
-        </w:rPr>
-        <w:t>Transactions</w:t>
-      </w:r>
-      <w:r>
-        <w:t xml:space="preserve"> links to </w:t>
-      </w:r>
-      <w:r>
-        <w:rPr>
-          <w:b/>
-          <w:bCs/>
-        </w:rPr>
-        <w:t>Restaurants</w:t>
-      </w:r>
-      <w:r>
-        <w:t>.</w:t>
-      </w:r>
-    </w:p>
-    <w:p>
-      <w:r>
-        <w:rPr>
-          <w:b/>
-          <w:bCs/>
-        </w:rPr>
-        <w:t>Coupon_Used</w:t>
-      </w:r>
-      <w:r>
-        <w:t xml:space="preserve"> in </w:t>
-      </w:r>
-      <w:r>
-        <w:rPr>
-          <w:b/>
-          <w:bCs/>
-        </w:rPr>
-        <w:t>Transactions</w:t>
-      </w:r>
-      <w:r>
-        <w:t xml:space="preserve"> can be matched with </w:t>
-      </w:r>
-      <w:r>
-        <w:rPr>
-          <w:b/>
-          <w:bCs/>
-        </w:rPr>
-        <w:t>Coupon_Code</w:t>
-      </w:r>
-      <w:r>
-        <w:t xml:space="preserve"> in </w:t>
-      </w:r>
-      <w:r>
-        <w:rPr>
-          <w:b/>
-          <w:bCs/>
-        </w:rPr>
-        <w:t>Coupons</w:t>
-      </w:r>
-      <w:r>
-        <w:t>.</w:t>
-      </w:r>
-    </w:p>
-    <w:p/>
-    <w:p>
-      <w:pPr>
-        <w:rPr>
-          <w:b/>
-          <w:bCs/>
-        </w:rPr>
-      </w:pPr>
-      <w:r>
-        <w:rPr>
-          <w:rFonts w:ascii="Segoe UI Emoji" w:hAnsi="Segoe UI Emoji" w:cs="Segoe UI Emoji"/>
-          <w:b/>
-          <w:bCs/>
-        </w:rPr>
-        <w:t>📌</w:t>
-      </w:r>
-      <w:r>
-        <w:rPr>
-          <w:b/>
-          <w:bCs/>
-        </w:rPr>
-        <w:t>DDL Scripts</w:t>
-      </w:r>
-      <w:r>
-        <w:rPr>
-          <w:b/>
-          <w:bCs/>
-        </w:rPr>
-        <w:t xml:space="preserve"> : </w:t>
+      <w:proofErr w:type="spellEnd"/>
+      <w:r>
+        <w:t xml:space="preserve"> STRING PRIMARY KEY,</w:t>
       </w:r>
     </w:p>
     <w:p>
       <w:pPr>
         <w:spacing w:before="100" w:beforeAutospacing="1" w:after="100" w:afterAutospacing="1" w:line="240" w:lineRule="auto"/>
-        <w:rPr>
-          <w:b/>
-          <w:bCs/>
-        </w:rPr>
-      </w:pPr>
-      <w:r>
+      </w:pPr>
+      <w:r>
+        <w:t xml:space="preserve">    </w:t>
+      </w:r>
+      <w:proofErr w:type="spellStart"/>
+      <w:r>
+        <w:t>Restaurant_Name</w:t>
+      </w:r>
+      <w:proofErr w:type="spellEnd"/>
+      <w:r>
+        <w:t xml:space="preserve"> STRING,</w:t>
+      </w:r>
+    </w:p>
+    <w:p>
+      <w:pPr>
+        <w:spacing w:before="100" w:beforeAutospacing="1" w:after="100" w:afterAutospacing="1" w:line="240" w:lineRule="auto"/>
+      </w:pPr>
+      <w:r>
+        <w:t xml:space="preserve">    Address STRING,</w:t>
+      </w:r>
+    </w:p>
+    <w:p>
+      <w:pPr>
+        <w:spacing w:before="100" w:beforeAutospacing="1" w:after="100" w:afterAutospacing="1" w:line="240" w:lineRule="auto"/>
+      </w:pPr>
+      <w:r>
+        <w:t xml:space="preserve">    </w:t>
+      </w:r>
+      <w:proofErr w:type="spellStart"/>
+      <w:r>
+        <w:t>State_Code</w:t>
+      </w:r>
+      <w:proofErr w:type="spellEnd"/>
+      <w:r>
+        <w:t xml:space="preserve"> STRING REFERENCES </w:t>
+      </w:r>
+      <w:proofErr w:type="gramStart"/>
+      <w:r>
+        <w:t>States(</w:t>
+      </w:r>
+      <w:proofErr w:type="spellStart"/>
+      <w:proofErr w:type="gramEnd"/>
+      <w:r>
+        <w:t>State_Code</w:t>
+      </w:r>
+      <w:proofErr w:type="spellEnd"/>
+      <w:r>
+        <w:t>)</w:t>
+      </w:r>
+    </w:p>
+    <w:p>
+      <w:pPr>
+        <w:spacing w:before="100" w:beforeAutospacing="1" w:after="100" w:afterAutospacing="1" w:line="240" w:lineRule="auto"/>
         <w:rPr>
           <w:rFonts w:ascii="Times New Roman" w:eastAsia="Times New Roman" w:hAnsi="Times New Roman" w:cs="Times New Roman"/>
-          <w:b/>
-          <w:bCs/>
-          <w:kern w:val="0"/>
-          <w:lang w:eastAsia="en-IN"/>
-          <w14:ligatures w14:val="none"/>
-        </w:rPr>
-        <w:t xml:space="preserve"> </w:t>
-      </w:r>
-      <w:r>
-        <w:rPr>
-          <w:b/>
-          <w:bCs/>
-          <w:highlight w:val="yellow"/>
-        </w:rPr>
-        <w:t>-- Customers Table</w:t>
-      </w:r>
-    </w:p>
-    <w:p>
-      <w:pPr>
-        <w:spacing w:before="100" w:beforeAutospacing="1" w:after="100" w:afterAutospacing="1" w:line="240" w:lineRule="auto"/>
-      </w:pPr>
-      <w:r>
-        <w:t xml:space="preserve">CREATE TABLE </w:t>
-      </w:r>
-      <w:r>
-        <w:rPr>
-          <w:b/>
-          <w:bCs/>
-        </w:rPr>
-        <w:t>Customers</w:t>
-      </w:r>
-      <w:r>
-        <w:t xml:space="preserve"> (</w:t>
-      </w:r>
-    </w:p>
-    <w:p>
-      <w:pPr>
-        <w:spacing w:before="100" w:beforeAutospacing="1" w:after="100" w:afterAutospacing="1" w:line="240" w:lineRule="auto"/>
-      </w:pPr>
-      <w:r>
-        <w:t xml:space="preserve">    Customer_ID STRING PRIMARY KEY,</w:t>
-      </w:r>
-    </w:p>
-    <w:p>
-      <w:pPr>
-        <w:spacing w:before="100" w:beforeAutospacing="1" w:after="100" w:afterAutospacing="1" w:line="240" w:lineRule="auto"/>
-      </w:pPr>
-      <w:r>
-        <w:t xml:space="preserve">    Name STRING,</w:t>
-      </w:r>
-    </w:p>
-    <w:p>
-      <w:pPr>
-        <w:spacing w:before="100" w:beforeAutospacing="1" w:after="100" w:afterAutospacing="1" w:line="240" w:lineRule="auto"/>
-      </w:pPr>
-      <w:r>
-        <w:t xml:space="preserve">    Phone STRING,</w:t>
-      </w:r>
-    </w:p>
-    <w:p>
-      <w:pPr>
-        <w:spacing w:before="100" w:beforeAutospacing="1" w:after="100" w:afterAutospacing="1" w:line="240" w:lineRule="auto"/>
-      </w:pPr>
-      <w:r>
-        <w:t xml:space="preserve">    Email STRING,</w:t>
-      </w:r>
-    </w:p>
-    <w:p>
-      <w:pPr>
-        <w:spacing w:before="100" w:beforeAutospacing="1" w:after="100" w:afterAutospacing="1" w:line="240" w:lineRule="auto"/>
-      </w:pPr>
-      <w:r>
-        <w:t xml:space="preserve">    Address STRING,</w:t>
-      </w:r>
-    </w:p>
-    <w:p>
-      <w:pPr>
-        <w:spacing w:before="100" w:beforeAutospacing="1" w:after="100" w:afterAutospacing="1" w:line="240" w:lineRule="auto"/>
-      </w:pPr>
-      <w:r>
-        <w:t xml:space="preserve">    State_Code STRING REFERENCES States(State_Code)</w:t>
-      </w:r>
-    </w:p>
-    <w:p>
-      <w:pPr>
-        <w:spacing w:before="100" w:beforeAutospacing="1" w:after="100" w:afterAutospacing="1" w:line="240" w:lineRule="auto"/>
+          <w:kern w:val="0"/>
+          <w:lang w:eastAsia="en-IN"/>
+          <w14:ligatures w14:val="none"/>
+        </w:rPr>
       </w:pPr>
       <w:r>
         <w:t>);</w:t>
       </w:r>
-    </w:p>
-    <w:p>
-      <w:pPr>
-        <w:spacing w:before="100" w:beforeAutospacing="1" w:after="100" w:afterAutospacing="1" w:line="240" w:lineRule="auto"/>
-        <w:rPr>
-          <w:b/>
-          <w:bCs/>
-        </w:rPr>
-      </w:pPr>
-      <w:r>
-        <w:rPr>
-          <w:b/>
-          <w:bCs/>
-          <w:highlight w:val="yellow"/>
-        </w:rPr>
-        <w:t>-- Transactions Table</w:t>
-      </w:r>
-    </w:p>
-    <w:p>
-      <w:pPr>
-        <w:spacing w:before="100" w:beforeAutospacing="1" w:after="100" w:afterAutospacing="1" w:line="240" w:lineRule="auto"/>
-      </w:pPr>
-      <w:r>
-        <w:t xml:space="preserve">CREATE TABLE </w:t>
-      </w:r>
-      <w:r>
-        <w:rPr>
-          <w:b/>
-          <w:bCs/>
-        </w:rPr>
-        <w:t>Transactions</w:t>
-      </w:r>
-      <w:r>
-        <w:t xml:space="preserve"> (</w:t>
-      </w:r>
-    </w:p>
-    <w:p>
-      <w:pPr>
-        <w:spacing w:before="100" w:beforeAutospacing="1" w:after="100" w:afterAutospacing="1" w:line="240" w:lineRule="auto"/>
-      </w:pPr>
-      <w:r>
-        <w:t xml:space="preserve">    Transaction_ID STRING PRIMARY KEY,</w:t>
-      </w:r>
-    </w:p>
-    <w:p>
-      <w:pPr>
-        <w:spacing w:before="100" w:beforeAutospacing="1" w:after="100" w:afterAutospacing="1" w:line="240" w:lineRule="auto"/>
-      </w:pPr>
-      <w:r>
-        <w:t xml:space="preserve">    Customer_ID STRING REFERENCES Customers(Customer_ID),</w:t>
-      </w:r>
-    </w:p>
-    <w:p>
-      <w:pPr>
-        <w:spacing w:before="100" w:beforeAutospacing="1" w:after="100" w:afterAutospacing="1" w:line="240" w:lineRule="auto"/>
-      </w:pPr>
-      <w:r>
-        <w:t xml:space="preserve">    Restaurant_ID STRING REFERENCES Restaurants(Restaurant_ID),</w:t>
-      </w:r>
-    </w:p>
-    <w:p>
-      <w:pPr>
-        <w:spacing w:before="100" w:beforeAutospacing="1" w:after="100" w:afterAutospacing="1" w:line="240" w:lineRule="auto"/>
-      </w:pPr>
-      <w:r>
-        <w:t xml:space="preserve">    Amount FLOAT,</w:t>
-      </w:r>
-    </w:p>
-    <w:p>
-      <w:pPr>
-        <w:spacing w:before="100" w:beforeAutospacing="1" w:after="100" w:afterAutospacing="1" w:line="240" w:lineRule="auto"/>
-      </w:pPr>
-      <w:r>
-        <w:t xml:space="preserve">    Date DATE,</w:t>
-      </w:r>
-    </w:p>
-    <w:p>
-      <w:pPr>
-        <w:spacing w:before="100" w:beforeAutospacing="1" w:after="100" w:afterAutospacing="1" w:line="240" w:lineRule="auto"/>
-      </w:pPr>
-      <w:r>
-        <w:t xml:space="preserve">    Payment_Mode STRING,</w:t>
-      </w:r>
-    </w:p>
-    <w:p>
-      <w:pPr>
-        <w:spacing w:before="100" w:beforeAutospacing="1" w:after="100" w:afterAutospacing="1" w:line="240" w:lineRule="auto"/>
-      </w:pPr>
-      <w:r>
-        <w:lastRenderedPageBreak/>
-        <w:t xml:space="preserve">    Coupon_Used STRING REFERENCES Coupons(Coupon_Code)</w:t>
-      </w:r>
-    </w:p>
-    <w:p>
-      <w:pPr>
-        <w:spacing w:before="100" w:beforeAutospacing="1" w:after="100" w:afterAutospacing="1" w:line="240" w:lineRule="auto"/>
-      </w:pPr>
-      <w:r>
-        <w:t>);</w:t>
-      </w:r>
-    </w:p>
-    <w:p>
-      <w:pPr>
-        <w:spacing w:before="100" w:beforeAutospacing="1" w:after="100" w:afterAutospacing="1" w:line="240" w:lineRule="auto"/>
-        <w:rPr>
-          <w:b/>
-          <w:bCs/>
-        </w:rPr>
-      </w:pPr>
-      <w:r>
-        <w:rPr>
-          <w:b/>
-          <w:bCs/>
-          <w:highlight w:val="yellow"/>
-        </w:rPr>
-        <w:t>-- Coupons Table</w:t>
-      </w:r>
-    </w:p>
-    <w:p>
-      <w:pPr>
-        <w:spacing w:before="100" w:beforeAutospacing="1" w:after="100" w:afterAutospacing="1" w:line="240" w:lineRule="auto"/>
-      </w:pPr>
-      <w:r>
-        <w:t xml:space="preserve">CREATE TABLE </w:t>
-      </w:r>
-      <w:r>
-        <w:rPr>
-          <w:b/>
-          <w:bCs/>
-        </w:rPr>
-        <w:t>Coupons</w:t>
-      </w:r>
-      <w:r>
-        <w:t xml:space="preserve"> (</w:t>
-      </w:r>
-    </w:p>
-    <w:p>
-      <w:pPr>
-        <w:spacing w:before="100" w:beforeAutospacing="1" w:after="100" w:afterAutospacing="1" w:line="240" w:lineRule="auto"/>
-      </w:pPr>
-      <w:r>
-        <w:t xml:space="preserve">    Coupon_Code STRING PRIMARY KEY,</w:t>
-      </w:r>
-    </w:p>
-    <w:p>
-      <w:pPr>
-        <w:spacing w:before="100" w:beforeAutospacing="1" w:after="100" w:afterAutospacing="1" w:line="240" w:lineRule="auto"/>
-      </w:pPr>
-      <w:r>
-        <w:t xml:space="preserve">    Discount_Percentage STRING,</w:t>
-      </w:r>
-    </w:p>
-    <w:p>
-      <w:pPr>
-        <w:spacing w:before="100" w:beforeAutospacing="1" w:after="100" w:afterAutospacing="1" w:line="240" w:lineRule="auto"/>
-      </w:pPr>
-      <w:r>
-        <w:t xml:space="preserve">    Validity DATE,</w:t>
-      </w:r>
-    </w:p>
-    <w:p>
-      <w:pPr>
-        <w:spacing w:before="100" w:beforeAutospacing="1" w:after="100" w:afterAutospacing="1" w:line="240" w:lineRule="auto"/>
-      </w:pPr>
-      <w:r>
-        <w:t xml:space="preserve">    Usage_Count INT</w:t>
-      </w:r>
-    </w:p>
-    <w:p>
-      <w:pPr>
-        <w:spacing w:before="100" w:beforeAutospacing="1" w:after="100" w:afterAutospacing="1" w:line="240" w:lineRule="auto"/>
-      </w:pPr>
-      <w:r>
-        <w:t>);</w:t>
-      </w:r>
-    </w:p>
-    <w:p>
-      <w:pPr>
-        <w:spacing w:before="100" w:beforeAutospacing="1" w:after="100" w:afterAutospacing="1" w:line="240" w:lineRule="auto"/>
-      </w:pPr>
-    </w:p>
-    <w:p>
-      <w:pPr>
-        <w:spacing w:before="100" w:beforeAutospacing="1" w:after="100" w:afterAutospacing="1" w:line="240" w:lineRule="auto"/>
-        <w:rPr>
-          <w:b/>
-          <w:bCs/>
-        </w:rPr>
-      </w:pPr>
-      <w:r>
-        <w:rPr>
-          <w:b/>
-          <w:bCs/>
-          <w:highlight w:val="yellow"/>
-        </w:rPr>
-        <w:t>-- States Table</w:t>
-      </w:r>
-    </w:p>
-    <w:p>
-      <w:pPr>
-        <w:spacing w:before="100" w:beforeAutospacing="1" w:after="100" w:afterAutospacing="1" w:line="240" w:lineRule="auto"/>
-      </w:pPr>
-      <w:r>
-        <w:t>CREATE TABLE States (</w:t>
-      </w:r>
-    </w:p>
-    <w:p>
-      <w:pPr>
-        <w:spacing w:before="100" w:beforeAutospacing="1" w:after="100" w:afterAutospacing="1" w:line="240" w:lineRule="auto"/>
-      </w:pPr>
-      <w:r>
-        <w:t xml:space="preserve">    State_Code STRING PRIMARY KEY,</w:t>
-      </w:r>
-    </w:p>
-    <w:p>
-      <w:pPr>
-        <w:spacing w:before="100" w:beforeAutospacing="1" w:after="100" w:afterAutospacing="1" w:line="240" w:lineRule="auto"/>
-      </w:pPr>
-      <w:r>
-        <w:t xml:space="preserve">    State_Name STRING</w:t>
-      </w:r>
-    </w:p>
-    <w:p>
-      <w:pPr>
-        <w:spacing w:before="100" w:beforeAutospacing="1" w:after="100" w:afterAutospacing="1" w:line="240" w:lineRule="auto"/>
-      </w:pPr>
-      <w:r>
-        <w:t>);</w:t>
-      </w:r>
-    </w:p>
-    <w:p>
-      <w:pPr>
-        <w:spacing w:before="100" w:beforeAutospacing="1" w:after="100" w:afterAutospacing="1" w:line="240" w:lineRule="auto"/>
-      </w:pPr>
-    </w:p>
-    <w:p>
-      <w:pPr>
-        <w:spacing w:before="100" w:beforeAutospacing="1" w:after="100" w:afterAutospacing="1" w:line="240" w:lineRule="auto"/>
-        <w:rPr>
-          <w:b/>
-          <w:bCs/>
-        </w:rPr>
-      </w:pPr>
-      <w:r>
-        <w:rPr>
-          <w:b/>
-          <w:bCs/>
-          <w:highlight w:val="yellow"/>
-        </w:rPr>
-        <w:t>-- Restaurants Table</w:t>
-      </w:r>
-    </w:p>
-    <w:p>
-      <w:pPr>
-        <w:spacing w:before="100" w:beforeAutospacing="1" w:after="100" w:afterAutospacing="1" w:line="240" w:lineRule="auto"/>
-      </w:pPr>
-      <w:r>
-        <w:t xml:space="preserve">CREATE TABLE </w:t>
-      </w:r>
-      <w:r>
-        <w:rPr>
-          <w:b/>
-          <w:bCs/>
-        </w:rPr>
-        <w:t>Restaurants</w:t>
-      </w:r>
-      <w:r>
-        <w:t xml:space="preserve"> (</w:t>
-      </w:r>
-    </w:p>
-    <w:p>
-      <w:pPr>
-        <w:spacing w:before="100" w:beforeAutospacing="1" w:after="100" w:afterAutospacing="1" w:line="240" w:lineRule="auto"/>
-      </w:pPr>
-      <w:r>
-        <w:t xml:space="preserve">    Restaurant_ID STRING PRIMARY KEY,</w:t>
-      </w:r>
-    </w:p>
-    <w:p>
-      <w:pPr>
-        <w:spacing w:before="100" w:beforeAutospacing="1" w:after="100" w:afterAutospacing="1" w:line="240" w:lineRule="auto"/>
-      </w:pPr>
-      <w:r>
-        <w:t xml:space="preserve">    Restaurant_Name STRING,</w:t>
-      </w:r>
-    </w:p>
-    <w:p>
-      <w:pPr>
-        <w:spacing w:before="100" w:beforeAutospacing="1" w:after="100" w:afterAutospacing="1" w:line="240" w:lineRule="auto"/>
-      </w:pPr>
-      <w:r>
-        <w:t xml:space="preserve">    Address STRING,</w:t>
-      </w:r>
-    </w:p>
-    <w:p>
-      <w:pPr>
-        <w:spacing w:before="100" w:beforeAutospacing="1" w:after="100" w:afterAutospacing="1" w:line="240" w:lineRule="auto"/>
-      </w:pPr>
-      <w:r>
-        <w:t xml:space="preserve">    State_Code STRING REFERENCES States(State_Code)</w:t>
-      </w:r>
-    </w:p>
-    <w:p>
-      <w:pPr>
-        <w:spacing w:before="100" w:beforeAutospacing="1" w:after="100" w:afterAutospacing="1" w:line="240" w:lineRule="auto"/>
-        <w:rPr>
-          <w:rFonts w:ascii="Times New Roman" w:eastAsia="Times New Roman" w:hAnsi="Times New Roman" w:cs="Times New Roman"/>
-          <w:kern w:val="0"/>
-          <w:lang w:eastAsia="en-IN"/>
-          <w14:ligatures w14:val="none"/>
-        </w:rPr>
-      </w:pPr>
-      <w:r>
-        <w:t>);</w:t>
-      </w:r>
-    </w:p>
-    <w:p>
-      <w:pPr>
-        <w:spacing w:before="100" w:beforeAutospacing="1" w:after="100" w:afterAutospacing="1" w:line="240" w:lineRule="auto"/>
-        <w:rPr>
-          <w:rFonts w:ascii="Times New Roman" w:eastAsia="Times New Roman" w:hAnsi="Times New Roman" w:cs="Times New Roman"/>
-          <w:kern w:val="0"/>
-          <w:lang w:eastAsia="en-IN"/>
-          <w14:ligatures w14:val="none"/>
-        </w:rPr>
-      </w:pPr>
-    </w:p>
-    <w:p>
-      <w:pPr>
-        <w:spacing w:before="100" w:beforeAutospacing="1" w:after="100" w:afterAutospacing="1" w:line="240" w:lineRule="auto"/>
-        <w:rPr>
-          <w:rFonts w:ascii="Times New Roman" w:eastAsia="Times New Roman" w:hAnsi="Times New Roman" w:cs="Times New Roman"/>
-          <w:kern w:val="0"/>
-          <w:lang w:eastAsia="en-IN"/>
-          <w14:ligatures w14:val="none"/>
-        </w:rPr>
-      </w:pPr>
     </w:p>
     <w:p>
       <w:pPr>
@@ -2309,8 +2622,9 @@
           <w:lang w:eastAsia="en-IN"/>
           <w14:ligatures w14:val="none"/>
         </w:rPr>
-        <w:t>Alteryx Components Used</w:t>
-      </w:r>
+        <w:t xml:space="preserve">Alteryx Components </w:t>
+      </w:r>
+      <w:proofErr w:type="gramStart"/>
       <w:r>
         <w:rPr>
           <w:rFonts w:ascii="Times New Roman" w:eastAsia="Times New Roman" w:hAnsi="Times New Roman" w:cs="Times New Roman"/>
@@ -2320,7 +2634,7 @@
           <w:lang w:eastAsia="en-IN"/>
           <w14:ligatures w14:val="none"/>
         </w:rPr>
-        <w:t>(Not limited to below)</w:t>
+        <w:t>Used</w:t>
       </w:r>
       <w:r>
         <w:rPr>
@@ -2331,6 +2645,29 @@
           <w:lang w:eastAsia="en-IN"/>
           <w14:ligatures w14:val="none"/>
         </w:rPr>
+        <w:t>(</w:t>
+      </w:r>
+      <w:proofErr w:type="gramEnd"/>
+      <w:r>
+        <w:rPr>
+          <w:rFonts w:ascii="Times New Roman" w:eastAsia="Times New Roman" w:hAnsi="Times New Roman" w:cs="Times New Roman"/>
+          <w:b/>
+          <w:bCs/>
+          <w:kern w:val="0"/>
+          <w:lang w:eastAsia="en-IN"/>
+          <w14:ligatures w14:val="none"/>
+        </w:rPr>
+        <w:t>Not limited to below)</w:t>
+      </w:r>
+      <w:r>
+        <w:rPr>
+          <w:rFonts w:ascii="Times New Roman" w:eastAsia="Times New Roman" w:hAnsi="Times New Roman" w:cs="Times New Roman"/>
+          <w:b/>
+          <w:bCs/>
+          <w:kern w:val="0"/>
+          <w:lang w:eastAsia="en-IN"/>
+          <w14:ligatures w14:val="none"/>
+        </w:rPr>
         <w:t>:</w:t>
       </w:r>
       <w:r>
@@ -2396,6 +2733,7 @@
           <w:lang w:eastAsia="en-IN"/>
           <w14:ligatures w14:val="none"/>
         </w:rPr>
+        <w:lastRenderedPageBreak/>
         <w:t>✔</w:t>
       </w:r>
       <w:r>
@@ -2670,7 +3008,6 @@
           <w:rFonts w:ascii="Segoe UI Emoji" w:hAnsi="Segoe UI Emoji" w:cs="Segoe UI Emoji"/>
           <w:highlight w:val="yellow"/>
         </w:rPr>
-        <w:lastRenderedPageBreak/>
         <w:t>📌</w:t>
       </w:r>
       <w:r>
@@ -2950,7 +3287,14 @@
         <w:t>Popular Payment Modes</w:t>
       </w:r>
     </w:p>
-    <w:p/>
+    <w:p>
+      <w:pPr>
+        <w:rPr>
+          <w:b/>
+          <w:bCs/>
+        </w:rPr>
+      </w:pPr>
+    </w:p>
     <w:p>
       <w:pPr>
         <w:rPr>
@@ -2964,8 +3308,18 @@
           <w:bCs/>
           <w:highlight w:val="yellow"/>
         </w:rPr>
-        <w:t>6.Data Validation Steps :</w:t>
-      </w:r>
+        <w:t xml:space="preserve">6.Data Validation </w:t>
+      </w:r>
+      <w:proofErr w:type="gramStart"/>
+      <w:r>
+        <w:rPr>
+          <w:b/>
+          <w:bCs/>
+          <w:highlight w:val="yellow"/>
+        </w:rPr>
+        <w:t>Steps :</w:t>
+      </w:r>
+      <w:proofErr w:type="gramEnd"/>
       <w:r>
         <w:rPr>
           <w:b/>
@@ -3094,7 +3448,7 @@
     <w:p>
       <w:r>
         <w:pict w14:anchorId="4683D317">
-          <v:rect id="_x0000_i1056" style="width:0;height:1.5pt" o:hralign="center" o:hrstd="t" o:hr="t" fillcolor="#a0a0a0" stroked="f"/>
+          <v:rect id="_x0000_i1032" style="width:0;height:1.5pt" o:hralign="center" o:hrstd="t" o:hr="t" fillcolor="#a0a0a0" stroked="f"/>
         </w:pict>
       </w:r>
     </w:p>
@@ -3110,6 +3464,7 @@
           <w:b/>
           <w:bCs/>
         </w:rPr>
+        <w:lastRenderedPageBreak/>
         <w:t>2️</w:t>
       </w:r>
       <w:r>
@@ -3211,7 +3566,15 @@
         <w:t>valid customer ID</w:t>
       </w:r>
       <w:r>
-        <w:t xml:space="preserve"> from the customers table.</w:t>
+        <w:t xml:space="preserve"> from the </w:t>
+      </w:r>
+      <w:proofErr w:type="gramStart"/>
+      <w:r>
+        <w:t>customers</w:t>
+      </w:r>
+      <w:proofErr w:type="gramEnd"/>
+      <w:r>
+        <w:t xml:space="preserve"> table.</w:t>
       </w:r>
     </w:p>
     <w:p>
@@ -3243,343 +3606,375 @@
         </w:numPr>
       </w:pPr>
       <w:r>
+        <w:t>State codes in transactions should exist in the states table.</w:t>
+      </w:r>
+      <w:r>
+        <w:br/>
+      </w:r>
+      <w:r>
+        <w:rPr>
+          <w:rFonts w:ascii="Segoe UI Emoji" w:hAnsi="Segoe UI Emoji" w:cs="Segoe UI Emoji"/>
+        </w:rPr>
+        <w:t>✅</w:t>
+      </w:r>
+      <w:r>
+        <w:t xml:space="preserve"> </w:t>
+      </w:r>
+      <w:r>
+        <w:rPr>
+          <w:b/>
+          <w:bCs/>
+        </w:rPr>
+        <w:t>Referential Integrity Check</w:t>
+      </w:r>
+      <w:r>
+        <w:t xml:space="preserve">: Ensure foreign keys (like </w:t>
+      </w:r>
+      <w:proofErr w:type="spellStart"/>
+      <w:r>
+        <w:t>customer_id</w:t>
+      </w:r>
+      <w:proofErr w:type="spellEnd"/>
+      <w:r>
+        <w:t xml:space="preserve">, </w:t>
+      </w:r>
+      <w:proofErr w:type="spellStart"/>
+      <w:r>
+        <w:t>coupon_id</w:t>
+      </w:r>
+      <w:proofErr w:type="spellEnd"/>
+      <w:r>
+        <w:t>) exist in parent tables.</w:t>
+      </w:r>
+      <w:r>
+        <w:br/>
+      </w:r>
+      <w:r>
+        <w:rPr>
+          <w:rFonts w:ascii="Segoe UI Emoji" w:hAnsi="Segoe UI Emoji" w:cs="Segoe UI Emoji"/>
+        </w:rPr>
+        <w:t>✅</w:t>
+      </w:r>
+      <w:r>
+        <w:t xml:space="preserve"> </w:t>
+      </w:r>
+      <w:r>
+        <w:rPr>
+          <w:b/>
+          <w:bCs/>
+        </w:rPr>
+        <w:t>Join Validations</w:t>
+      </w:r>
+      <w:r>
+        <w:t>: Ensure expected record counts match before and after applying joins.</w:t>
+      </w:r>
+      <w:r>
+        <w:br/>
+      </w:r>
+      <w:r>
+        <w:rPr>
+          <w:rFonts w:ascii="Segoe UI Emoji" w:hAnsi="Segoe UI Emoji" w:cs="Segoe UI Emoji"/>
+        </w:rPr>
+        <w:t>✅</w:t>
+      </w:r>
+      <w:r>
+        <w:t xml:space="preserve"> </w:t>
+      </w:r>
+      <w:r>
+        <w:rPr>
+          <w:b/>
+          <w:bCs/>
+        </w:rPr>
+        <w:t>Incremental Data Handling</w:t>
+      </w:r>
+      <w:r>
+        <w:t>: Ensure only new records are inserted while avoiding duplicates.</w:t>
+      </w:r>
+    </w:p>
+    <w:p>
+      <w:r>
+        <w:pict w14:anchorId="4A45F897">
+          <v:rect id="_x0000_i1033" style="width:0;height:1.5pt" o:hralign="center" o:hrstd="t" o:hr="t" fillcolor="#a0a0a0" stroked="f"/>
+        </w:pict>
+      </w:r>
+    </w:p>
+    <w:p>
+      <w:pPr>
+        <w:rPr>
+          <w:b/>
+          <w:bCs/>
+        </w:rPr>
+      </w:pPr>
+      <w:r>
+        <w:rPr>
+          <w:b/>
+          <w:bCs/>
+        </w:rPr>
+        <w:t>3️</w:t>
+      </w:r>
+      <w:r>
+        <w:rPr>
+          <w:rFonts w:ascii="Segoe UI Symbol" w:hAnsi="Segoe UI Symbol" w:cs="Segoe UI Symbol"/>
+          <w:b/>
+          <w:bCs/>
+        </w:rPr>
+        <w:t xml:space="preserve">. </w:t>
+      </w:r>
+      <w:r>
+        <w:rPr>
+          <w:b/>
+          <w:bCs/>
+        </w:rPr>
+        <w:t>Snowflake Data Validation (Target System)</w:t>
+      </w:r>
+    </w:p>
+    <w:p>
+      <w:r>
+        <w:rPr>
+          <w:rFonts w:ascii="Segoe UI Emoji" w:hAnsi="Segoe UI Emoji" w:cs="Segoe UI Emoji"/>
+        </w:rPr>
+        <w:t>✅</w:t>
+      </w:r>
+      <w:r>
+        <w:t xml:space="preserve"> </w:t>
+      </w:r>
+      <w:r>
+        <w:rPr>
+          <w:b/>
+          <w:bCs/>
+        </w:rPr>
+        <w:t>Data Count Comparison</w:t>
+      </w:r>
+      <w:r>
+        <w:t>: Compare source vs. Snowflake row counts after ingestion.</w:t>
+      </w:r>
+      <w:r>
+        <w:br/>
+      </w:r>
+      <w:r>
+        <w:rPr>
+          <w:rFonts w:ascii="Segoe UI Emoji" w:hAnsi="Segoe UI Emoji" w:cs="Segoe UI Emoji"/>
+        </w:rPr>
+        <w:t>✅</w:t>
+      </w:r>
+      <w:r>
+        <w:t xml:space="preserve"> </w:t>
+      </w:r>
+      <w:r>
+        <w:rPr>
+          <w:b/>
+          <w:bCs/>
+        </w:rPr>
+        <w:t>Primary Key Uniqueness</w:t>
+      </w:r>
+      <w:r>
+        <w:t>: Ensure no duplicate primary keys exist in tables.</w:t>
+      </w:r>
+      <w:r>
+        <w:br/>
+      </w:r>
+      <w:r>
+        <w:rPr>
+          <w:rFonts w:ascii="Segoe UI Emoji" w:hAnsi="Segoe UI Emoji" w:cs="Segoe UI Emoji"/>
+        </w:rPr>
+        <w:t>✅</w:t>
+      </w:r>
+      <w:r>
+        <w:t xml:space="preserve"> </w:t>
+      </w:r>
+      <w:r>
+        <w:rPr>
+          <w:b/>
+          <w:bCs/>
+        </w:rPr>
+        <w:t>Masked Data Validation</w:t>
+      </w:r>
+      <w:r>
+        <w:t xml:space="preserve"> (if applicable): Ensure PII data is masked based on user roles.</w:t>
+      </w:r>
+      <w:r>
+        <w:br/>
+      </w:r>
+      <w:r>
+        <w:rPr>
+          <w:rFonts w:ascii="Segoe UI Emoji" w:hAnsi="Segoe UI Emoji" w:cs="Segoe UI Emoji"/>
+        </w:rPr>
+        <w:t>✅</w:t>
+      </w:r>
+      <w:r>
+        <w:t xml:space="preserve"> </w:t>
+      </w:r>
+      <w:r>
+        <w:rPr>
+          <w:b/>
+          <w:bCs/>
+        </w:rPr>
+        <w:t>Data Completeness Check</w:t>
+      </w:r>
+      <w:r>
+        <w:t>: Ensure all required fields have valid values post-load.</w:t>
+      </w:r>
+      <w:r>
+        <w:br/>
+      </w:r>
+      <w:r>
+        <w:rPr>
+          <w:rFonts w:ascii="Segoe UI Emoji" w:hAnsi="Segoe UI Emoji" w:cs="Segoe UI Emoji"/>
+        </w:rPr>
+        <w:t>✅</w:t>
+      </w:r>
+      <w:r>
+        <w:t xml:space="preserve"> </w:t>
+      </w:r>
+      <w:r>
+        <w:rPr>
+          <w:b/>
+          <w:bCs/>
+        </w:rPr>
+        <w:t>Aggregation Check</w:t>
+      </w:r>
+      <w:r>
+        <w:t>: Verify totals and counts before and after transformation.</w:t>
+      </w:r>
+    </w:p>
+    <w:p>
+      <w:r>
+        <w:pict w14:anchorId="795E8D85">
+          <v:rect id="_x0000_i1034" style="width:0;height:1.5pt" o:hralign="center" o:hrstd="t" o:hr="t" fillcolor="#a0a0a0" stroked="f"/>
+        </w:pict>
+      </w:r>
+    </w:p>
+    <w:p>
+      <w:pPr>
+        <w:rPr>
+          <w:b/>
+          <w:bCs/>
+        </w:rPr>
+      </w:pPr>
+      <w:r>
+        <w:rPr>
+          <w:b/>
+          <w:bCs/>
+        </w:rPr>
+        <w:t>4️</w:t>
+      </w:r>
+      <w:r>
+        <w:rPr>
+          <w:rFonts w:ascii="Segoe UI Symbol" w:hAnsi="Segoe UI Symbol" w:cs="Segoe UI Symbol"/>
+          <w:b/>
+          <w:bCs/>
+        </w:rPr>
+        <w:t xml:space="preserve">. </w:t>
+      </w:r>
+      <w:r>
+        <w:rPr>
+          <w:b/>
+          <w:bCs/>
+        </w:rPr>
+        <w:t>Power BI KPI Validation</w:t>
+      </w:r>
+    </w:p>
+    <w:p>
+      <w:r>
+        <w:rPr>
+          <w:rFonts w:ascii="Segoe UI Emoji" w:hAnsi="Segoe UI Emoji" w:cs="Segoe UI Emoji"/>
+        </w:rPr>
+        <w:t>✅</w:t>
+      </w:r>
+      <w:r>
+        <w:t xml:space="preserve"> </w:t>
+      </w:r>
+      <w:r>
+        <w:rPr>
+          <w:b/>
+          <w:bCs/>
+        </w:rPr>
+        <w:t>Cross-check Calculations</w:t>
+      </w:r>
+      <w:r>
+        <w:t>: Validate KPIs (total orders, revenue by state, coupon usage) against source data.</w:t>
+      </w:r>
+      <w:r>
+        <w:br/>
+      </w:r>
+      <w:r>
+        <w:rPr>
+          <w:rFonts w:ascii="Segoe UI Emoji" w:hAnsi="Segoe UI Emoji" w:cs="Segoe UI Emoji"/>
+        </w:rPr>
+        <w:t>✅</w:t>
+      </w:r>
+      <w:r>
+        <w:t xml:space="preserve"> </w:t>
+      </w:r>
+      <w:r>
+        <w:rPr>
+          <w:b/>
+          <w:bCs/>
+        </w:rPr>
+        <w:t>Data Freshness Check</w:t>
+      </w:r>
+      <w:r>
+        <w:t>: Ensure the latest data is available in reports.</w:t>
+      </w:r>
+      <w:r>
+        <w:br/>
+      </w:r>
+      <w:r>
+        <w:rPr>
+          <w:rFonts w:ascii="Segoe UI Emoji" w:hAnsi="Segoe UI Emoji" w:cs="Segoe UI Emoji"/>
+        </w:rPr>
+        <w:t>✅</w:t>
+      </w:r>
+      <w:r>
+        <w:t xml:space="preserve"> </w:t>
+      </w:r>
+      <w:r>
+        <w:rPr>
+          <w:b/>
+          <w:bCs/>
+        </w:rPr>
+        <w:t>Data Drill-down Accuracy</w:t>
+      </w:r>
+      <w:r>
+        <w:t>: Verify that drill-downs in Power BI match the transactional data.</w:t>
+      </w:r>
+    </w:p>
+    <w:p>
+      <w:r>
+        <w:pict w14:anchorId="3B683143">
+          <v:rect id="_x0000_i1035" style="width:0;height:1.5pt" o:hralign="center" o:hrstd="t" o:hr="t" fillcolor="#a0a0a0" stroked="f"/>
+        </w:pict>
+      </w:r>
+    </w:p>
+    <w:p>
+      <w:pPr>
+        <w:rPr>
+          <w:b/>
+          <w:bCs/>
+        </w:rPr>
+      </w:pPr>
+    </w:p>
+    <w:p>
+      <w:pPr>
+        <w:rPr>
+          <w:b/>
+          <w:bCs/>
+        </w:rPr>
+      </w:pPr>
+    </w:p>
+    <w:p>
+      <w:pPr>
+        <w:rPr>
+          <w:b/>
+          <w:bCs/>
+        </w:rPr>
+      </w:pPr>
+      <w:r>
+        <w:rPr>
+          <w:b/>
+          <w:bCs/>
+        </w:rPr>
         <w:lastRenderedPageBreak/>
-        <w:t>State codes in transactions should exist in the states table.</w:t>
-      </w:r>
-      <w:r>
-        <w:br/>
-      </w:r>
-      <w:r>
-        <w:rPr>
-          <w:rFonts w:ascii="Segoe UI Emoji" w:hAnsi="Segoe UI Emoji" w:cs="Segoe UI Emoji"/>
-        </w:rPr>
-        <w:t>✅</w:t>
-      </w:r>
-      <w:r>
-        <w:t xml:space="preserve"> </w:t>
-      </w:r>
-      <w:r>
-        <w:rPr>
-          <w:b/>
-          <w:bCs/>
-        </w:rPr>
-        <w:t>Referential Integrity Check</w:t>
-      </w:r>
-      <w:r>
-        <w:t>: Ensure foreign keys (like customer_id, coupon_id) exist in parent tables.</w:t>
-      </w:r>
-      <w:r>
-        <w:br/>
-      </w:r>
-      <w:r>
-        <w:rPr>
-          <w:rFonts w:ascii="Segoe UI Emoji" w:hAnsi="Segoe UI Emoji" w:cs="Segoe UI Emoji"/>
-        </w:rPr>
-        <w:t>✅</w:t>
-      </w:r>
-      <w:r>
-        <w:t xml:space="preserve"> </w:t>
-      </w:r>
-      <w:r>
-        <w:rPr>
-          <w:b/>
-          <w:bCs/>
-        </w:rPr>
-        <w:t>Join Validations</w:t>
-      </w:r>
-      <w:r>
-        <w:t>: Ensure expected record counts match before and after applying joins.</w:t>
-      </w:r>
-      <w:r>
-        <w:br/>
-      </w:r>
-      <w:r>
-        <w:rPr>
-          <w:rFonts w:ascii="Segoe UI Emoji" w:hAnsi="Segoe UI Emoji" w:cs="Segoe UI Emoji"/>
-        </w:rPr>
-        <w:t>✅</w:t>
-      </w:r>
-      <w:r>
-        <w:t xml:space="preserve"> </w:t>
-      </w:r>
-      <w:r>
-        <w:rPr>
-          <w:b/>
-          <w:bCs/>
-        </w:rPr>
-        <w:t>Incremental Data Handling</w:t>
-      </w:r>
-      <w:r>
-        <w:t>: Ensure only new records are inserted while avoiding duplicates.</w:t>
-      </w:r>
-    </w:p>
-    <w:p>
-      <w:r>
-        <w:pict w14:anchorId="4A45F897">
-          <v:rect id="_x0000_i1057" style="width:0;height:1.5pt" o:hralign="center" o:hrstd="t" o:hr="t" fillcolor="#a0a0a0" stroked="f"/>
-        </w:pict>
-      </w:r>
-    </w:p>
-    <w:p>
-      <w:pPr>
-        <w:rPr>
-          <w:b/>
-          <w:bCs/>
-        </w:rPr>
-      </w:pPr>
-      <w:r>
-        <w:rPr>
-          <w:b/>
-          <w:bCs/>
-        </w:rPr>
-        <w:t>3️</w:t>
-      </w:r>
-      <w:r>
-        <w:rPr>
-          <w:rFonts w:ascii="Segoe UI Symbol" w:hAnsi="Segoe UI Symbol" w:cs="Segoe UI Symbol"/>
-          <w:b/>
-          <w:bCs/>
-        </w:rPr>
-        <w:t xml:space="preserve">. </w:t>
-      </w:r>
-      <w:r>
-        <w:rPr>
-          <w:b/>
-          <w:bCs/>
-        </w:rPr>
-        <w:t>Snowflake Data Validation (Target System)</w:t>
-      </w:r>
-    </w:p>
-    <w:p>
-      <w:r>
-        <w:rPr>
-          <w:rFonts w:ascii="Segoe UI Emoji" w:hAnsi="Segoe UI Emoji" w:cs="Segoe UI Emoji"/>
-        </w:rPr>
-        <w:t>✅</w:t>
-      </w:r>
-      <w:r>
-        <w:t xml:space="preserve"> </w:t>
-      </w:r>
-      <w:r>
-        <w:rPr>
-          <w:b/>
-          <w:bCs/>
-        </w:rPr>
-        <w:t>Data Count Comparison</w:t>
-      </w:r>
-      <w:r>
-        <w:t>: Compare source vs. Snowflake row counts after ingestion.</w:t>
-      </w:r>
-      <w:r>
-        <w:br/>
-      </w:r>
-      <w:r>
-        <w:rPr>
-          <w:rFonts w:ascii="Segoe UI Emoji" w:hAnsi="Segoe UI Emoji" w:cs="Segoe UI Emoji"/>
-        </w:rPr>
-        <w:t>✅</w:t>
-      </w:r>
-      <w:r>
-        <w:t xml:space="preserve"> </w:t>
-      </w:r>
-      <w:r>
-        <w:rPr>
-          <w:b/>
-          <w:bCs/>
-        </w:rPr>
-        <w:t>Primary Key Uniqueness</w:t>
-      </w:r>
-      <w:r>
-        <w:t>: Ensure no duplicate primary keys exist in tables.</w:t>
-      </w:r>
-      <w:r>
-        <w:br/>
-      </w:r>
-      <w:r>
-        <w:rPr>
-          <w:rFonts w:ascii="Segoe UI Emoji" w:hAnsi="Segoe UI Emoji" w:cs="Segoe UI Emoji"/>
-        </w:rPr>
-        <w:t>✅</w:t>
-      </w:r>
-      <w:r>
-        <w:t xml:space="preserve"> </w:t>
-      </w:r>
-      <w:r>
-        <w:rPr>
-          <w:b/>
-          <w:bCs/>
-        </w:rPr>
-        <w:t>Masked Data Validation</w:t>
-      </w:r>
-      <w:r>
-        <w:t xml:space="preserve"> (if applicable): Ensure PII data is masked based on user roles.</w:t>
-      </w:r>
-      <w:r>
-        <w:br/>
-      </w:r>
-      <w:r>
-        <w:rPr>
-          <w:rFonts w:ascii="Segoe UI Emoji" w:hAnsi="Segoe UI Emoji" w:cs="Segoe UI Emoji"/>
-        </w:rPr>
-        <w:t>✅</w:t>
-      </w:r>
-      <w:r>
-        <w:t xml:space="preserve"> </w:t>
-      </w:r>
-      <w:r>
-        <w:rPr>
-          <w:b/>
-          <w:bCs/>
-        </w:rPr>
-        <w:t>Data Completeness Check</w:t>
-      </w:r>
-      <w:r>
-        <w:t>: Ensure all required fields have valid values post-load.</w:t>
-      </w:r>
-      <w:r>
-        <w:br/>
-      </w:r>
-      <w:r>
-        <w:rPr>
-          <w:rFonts w:ascii="Segoe UI Emoji" w:hAnsi="Segoe UI Emoji" w:cs="Segoe UI Emoji"/>
-        </w:rPr>
-        <w:t>✅</w:t>
-      </w:r>
-      <w:r>
-        <w:t xml:space="preserve"> </w:t>
-      </w:r>
-      <w:r>
-        <w:rPr>
-          <w:b/>
-          <w:bCs/>
-        </w:rPr>
-        <w:t>Aggregation Check</w:t>
-      </w:r>
-      <w:r>
-        <w:t>: Verify totals and counts before and after transformation.</w:t>
-      </w:r>
-    </w:p>
-    <w:p>
-      <w:r>
-        <w:pict w14:anchorId="795E8D85">
-          <v:rect id="_x0000_i1058" style="width:0;height:1.5pt" o:hralign="center" o:hrstd="t" o:hr="t" fillcolor="#a0a0a0" stroked="f"/>
-        </w:pict>
-      </w:r>
-    </w:p>
-    <w:p>
-      <w:pPr>
-        <w:rPr>
-          <w:b/>
-          <w:bCs/>
-        </w:rPr>
-      </w:pPr>
-      <w:r>
-        <w:rPr>
-          <w:b/>
-          <w:bCs/>
-        </w:rPr>
-        <w:t>4️</w:t>
-      </w:r>
-      <w:r>
-        <w:rPr>
-          <w:rFonts w:ascii="Segoe UI Symbol" w:hAnsi="Segoe UI Symbol" w:cs="Segoe UI Symbol"/>
-          <w:b/>
-          <w:bCs/>
-        </w:rPr>
-        <w:t xml:space="preserve">. </w:t>
-      </w:r>
-      <w:r>
-        <w:rPr>
-          <w:b/>
-          <w:bCs/>
-        </w:rPr>
-        <w:t>Power BI KPI Validation</w:t>
-      </w:r>
-    </w:p>
-    <w:p>
-      <w:r>
-        <w:rPr>
-          <w:rFonts w:ascii="Segoe UI Emoji" w:hAnsi="Segoe UI Emoji" w:cs="Segoe UI Emoji"/>
-        </w:rPr>
-        <w:t>✅</w:t>
-      </w:r>
-      <w:r>
-        <w:t xml:space="preserve"> </w:t>
-      </w:r>
-      <w:r>
-        <w:rPr>
-          <w:b/>
-          <w:bCs/>
-        </w:rPr>
-        <w:t>Cross-check Calculations</w:t>
-      </w:r>
-      <w:r>
-        <w:t>: Validate KPIs (total orders, revenue by state, coupon usage) against source data.</w:t>
-      </w:r>
-      <w:r>
-        <w:br/>
-      </w:r>
-      <w:r>
-        <w:rPr>
-          <w:rFonts w:ascii="Segoe UI Emoji" w:hAnsi="Segoe UI Emoji" w:cs="Segoe UI Emoji"/>
-        </w:rPr>
-        <w:t>✅</w:t>
-      </w:r>
-      <w:r>
-        <w:t xml:space="preserve"> </w:t>
-      </w:r>
-      <w:r>
-        <w:rPr>
-          <w:b/>
-          <w:bCs/>
-        </w:rPr>
-        <w:t>Data Freshness Check</w:t>
-      </w:r>
-      <w:r>
-        <w:t>: Ensure the latest data is available in reports.</w:t>
-      </w:r>
-      <w:r>
-        <w:br/>
-      </w:r>
-      <w:r>
-        <w:rPr>
-          <w:rFonts w:ascii="Segoe UI Emoji" w:hAnsi="Segoe UI Emoji" w:cs="Segoe UI Emoji"/>
-        </w:rPr>
-        <w:t>✅</w:t>
-      </w:r>
-      <w:r>
-        <w:t xml:space="preserve"> </w:t>
-      </w:r>
-      <w:r>
-        <w:rPr>
-          <w:b/>
-          <w:bCs/>
-        </w:rPr>
-        <w:t>Data Drill-down Accuracy</w:t>
-      </w:r>
-      <w:r>
-        <w:t>: Verify that drill-downs in Power BI match the transactional data.</w:t>
-      </w:r>
-    </w:p>
-    <w:p>
-      <w:r>
-        <w:pict w14:anchorId="3B683143">
-          <v:rect id="_x0000_i1059" style="width:0;height:1.5pt" o:hralign="center" o:hrstd="t" o:hr="t" fillcolor="#a0a0a0" stroked="f"/>
-        </w:pict>
-      </w:r>
-    </w:p>
-    <w:p>
-      <w:pPr>
-        <w:rPr>
-          <w:b/>
-          <w:bCs/>
-        </w:rPr>
-      </w:pPr>
-      <w:r>
-        <w:rPr>
-          <w:b/>
-          <w:bCs/>
-        </w:rPr>
         <w:t>Automated Testing Suggestions</w:t>
       </w:r>
       <w:r>
@@ -3672,7 +4067,7 @@
       </w:r>
     </w:p>
     <w:sectPr>
-      <w:headerReference w:type="default" r:id="rId21"/>
+      <w:headerReference w:type="default" r:id="rId23"/>
       <w:pgSz w:w="11906" w:h="16838"/>
       <w:pgMar w:top="1440" w:right="1440" w:bottom="1440" w:left="1440" w:header="708" w:footer="708" w:gutter="0"/>
       <w:cols w:space="708"/>
@@ -3772,7 +4167,7 @@
           </v:handles>
           <o:lock v:ext="edit" text="t" shapetype="t"/>
         </v:shapetype>
-        <v:shape id="PowerPlusWaterMarkObject185246720" o:spid="_x0000_s1025" type="#_x0000_t136" style="position:absolute;margin-left:0;margin-top:0;width:549.45pt;height:86.75pt;rotation:315;z-index:-251656192;mso-position-horizontal:center;mso-position-horizontal-relative:margin;mso-position-vertical:center;mso-position-vertical-relative:margin" o:allowincell="f" fillcolor="silver" stroked="f">
+        <v:shape id="PowerPlusWaterMarkObject185246720" o:spid="_x0000_s1025" type="#_x0000_t136" style="position:absolute;margin-left:0;margin-top:0;width:549.45pt;height:86.75pt;rotation:315;z-index:-251658240;mso-position-horizontal:center;mso-position-horizontal-relative:margin;mso-position-vertical:center;mso-position-vertical-relative:margin" o:allowincell="f" fillcolor="silver" stroked="f">
           <v:fill opacity=".5"/>
           <v:textpath style="font-family:&quot;Calibri&quot;;font-size:1pt" string="ANALYTICSWITHANAND"/>
           <w10:wrap anchorx="margin" anchory="margin"/>
@@ -3784,7 +4179,7 @@
         <w:noProof/>
       </w:rPr>
       <w:drawing>
-        <wp:anchor distT="0" distB="0" distL="114300" distR="114300" simplePos="0" relativeHeight="251659264" behindDoc="0" locked="0" layoutInCell="1" allowOverlap="1" wp14:anchorId="5C776F01" wp14:editId="6CEA6140">
+        <wp:anchor distT="0" distB="0" distL="114300" distR="114300" simplePos="0" relativeHeight="251657216" behindDoc="0" locked="0" layoutInCell="1" allowOverlap="1" wp14:anchorId="5C776F01" wp14:editId="6CEA6140">
           <wp:simplePos x="0" y="0"/>
           <wp:positionH relativeFrom="margin">
             <wp:posOffset>5657850</wp:posOffset>
@@ -5502,6 +5897,7 @@
   <w:style w:type="character" w:default="1" w:styleId="DefaultParagraphFont">
     <w:name w:val="Default Paragraph Font"/>
     <w:uiPriority w:val="1"/>
+    <w:semiHidden/>
     <w:unhideWhenUsed/>
   </w:style>
   <w:style w:type="table" w:default="1" w:styleId="TableNormal">
@@ -5940,6 +6336,29 @@
     <w:basedOn w:val="DefaultParagraphFont"/>
     <w:rsid w:val="00EA45BD"/>
   </w:style>
+  <w:style w:type="character" w:styleId="Hyperlink">
+    <w:name w:val="Hyperlink"/>
+    <w:basedOn w:val="DefaultParagraphFont"/>
+    <w:uiPriority w:val="99"/>
+    <w:unhideWhenUsed/>
+    <w:rsid w:val="003150EA"/>
+    <w:rPr>
+      <w:color w:val="0563C1" w:themeColor="hyperlink"/>
+      <w:u w:val="single"/>
+    </w:rPr>
+  </w:style>
+  <w:style w:type="character" w:styleId="UnresolvedMention">
+    <w:name w:val="Unresolved Mention"/>
+    <w:basedOn w:val="DefaultParagraphFont"/>
+    <w:uiPriority w:val="99"/>
+    <w:semiHidden/>
+    <w:unhideWhenUsed/>
+    <w:rsid w:val="003150EA"/>
+    <w:rPr>
+      <w:color w:val="605E5C"/>
+      <w:shd w:val="clear" w:color="auto" w:fill="E1DFDD"/>
+    </w:rPr>
+  </w:style>
 </w:styles>
 </file>
 

</xml_diff>